<commit_message>
Writing all constructs for available rules
updating explanation of rules 7 and 8
Putting explanations on report
</commit_message>
<xml_diff>
--- a/lab1/Report.docx
+++ b/lab1/Report.docx
@@ -37,7 +37,58 @@
         <w:t xml:space="preserve"> Enfin nous avons véiller à ce que les 11 règles de la recommandation soient utilisées</w:t>
       </w:r>
       <w:r>
-        <w:t>. Pour cela nous avon réécrit en language naturel les 11 régles avant de les implementer ce qui nous a grandement facilité le travail.</w:t>
+        <w:t>. Pour cela nous avon réécrit en language naturel les 11 régles avant de les implementer ce qui nous a grandement facilité le travail</w:t>
+      </w:r>
+      <w:r>
+        <w:t> :</w:t>
+      </w:r>
+    </w:p>
+    <w:p>
+      <w:r>
+        <w:t>pour toute propriété creer subpropriété la meme (régle 6)</w:t>
+      </w:r>
+    </w:p>
+    <w:p>
+      <w:r>
+        <w:t xml:space="preserve">pour toute propriété qui a </w:t>
+      </w:r>
+      <w:r>
+        <w:t>est une</w:t>
+      </w:r>
+      <w:r>
+        <w:t xml:space="preserve"> sous propriété </w:t>
+      </w:r>
+      <w:r>
+        <w:t xml:space="preserve">d’une autre </w:t>
+      </w:r>
+      <w:r>
+        <w:t xml:space="preserve"> </w:t>
+      </w:r>
+      <w:r>
+        <w:t xml:space="preserve">ces deux propriétés relient les même couples sujets objets </w:t>
+      </w:r>
+      <w:r>
+        <w:t>(régle 7)</w:t>
+      </w:r>
+    </w:p>
+    <w:p>
+      <w:r>
+        <w:t>(régle 8)</w:t>
+      </w:r>
+    </w:p>
+    <w:p>
+      <w:r>
+        <w:t>si une ressource prend un type qui lui meme est une sous classe alors lui attribuer la sous classe et la classe (régle 9)</w:t>
+      </w:r>
+    </w:p>
+    <w:p>
+      <w:r>
+        <w:t>toute classe est sous classe d'elle même (régle 10)</w:t>
+      </w:r>
+    </w:p>
+    <w:p>
+      <w:r>
+        <w:t>identifier sous classes sur 3 étages et donner subclassof entre 1er et troisieme (régle 11)</w:t>
       </w:r>
     </w:p>
     <w:sectPr>

</xml_diff>

<commit_message>
Doing from last to first on select construct and report
on select : query 16
on construct : construct 13
on report : wrote descriptions
</commit_message>
<xml_diff>
--- a/lab1/Report.docx
+++ b/lab1/Report.docx
@@ -50,47 +50,223 @@
     </w:p>
     <w:p>
       <w:r>
-        <w:t xml:space="preserve">pour toute propriété qui a </w:t>
-      </w:r>
-      <w:r>
-        <w:t>est une</w:t>
-      </w:r>
-      <w:r>
-        <w:t xml:space="preserve"> sous propriété </w:t>
-      </w:r>
-      <w:r>
-        <w:t xml:space="preserve">d’une autre </w:t>
+        <w:t>pour toute propriété qui a est une sous propriété d’une autre ces deux propriétés relient les même couples sujets objets (régle 7)</w:t>
+      </w:r>
+    </w:p>
+    <w:p>
+      <w:r>
+        <w:t>pour toute classe, celle-ci est une sous classe de rdfs:Resource</w:t>
+      </w:r>
+      <w:r>
+        <w:t>(régle 8)</w:t>
+      </w:r>
+    </w:p>
+    <w:p>
+      <w:r>
+        <w:t>si une ressource prend un type qui lui meme est une sous classe alors lui attribuer la sous classe et la classe (régle 9)</w:t>
+      </w:r>
+    </w:p>
+    <w:p>
+      <w:r>
+        <w:t>toute classe est sous classe d'elle même (régle 10)</w:t>
+      </w:r>
+    </w:p>
+    <w:p>
+      <w:r>
+        <w:t>identifier sous classes sur 3 étages et donner subclassof entre 1er et troisieme (régle 11)</w:t>
+      </w:r>
+    </w:p>
+    <w:p/>
+    <w:p>
+      <w:r>
+        <w:t>Passons maintenant aux construct que nous avons crée spécialement pour les données fournies dans humans.rdf et humans.rdfs. Cela correspond à écrire avec un construct les triplets qui différents entre avec et sans rdfs activé :</w:t>
+      </w:r>
+    </w:p>
+    <w:p>
+      <w:pPr>
+        <w:rPr>
+          <w:i/>
+          <w:iCs/>
+        </w:rPr>
+      </w:pPr>
+      <w:r>
+        <w:rPr>
+          <w:i/>
+          <w:iCs/>
+        </w:rPr>
+        <w:t>(Si certaines queries ne sont pas devellopées ici c’est parce qu’il n’y a pas de différences)</w:t>
+      </w:r>
+    </w:p>
+    <w:p>
+      <w:r>
+        <w:t xml:space="preserve">Concernant la query 16 : Laura n’est pas de type femme(rdfs activé ou desactivé ne change rien). </w:t>
+      </w:r>
+      <w:r>
+        <w:t xml:space="preserve">On rectifie avec </w:t>
+      </w:r>
+      <w:r>
+        <w:t>la construct 13.</w:t>
+      </w:r>
+    </w:p>
+    <w:p>
+      <w:r>
+        <w:t xml:space="preserve">Concerant </w:t>
+      </w:r>
+      <w:r>
+        <w:t xml:space="preserve">les queries </w:t>
+      </w:r>
+      <w:r>
+        <w:t xml:space="preserve">de 17 à 19 Laura est écrite plusieurs fois </w:t>
+      </w:r>
+      <w:r>
+        <w:t xml:space="preserve">dans le fichier </w:t>
+      </w:r>
+      <w:r>
+        <w:t>avec</w:t>
+      </w:r>
+      <w:r>
+        <w:t xml:space="preserve"> à chaque fois </w:t>
       </w:r>
       <w:r>
         <w:t xml:space="preserve"> </w:t>
       </w:r>
       <w:r>
-        <w:t xml:space="preserve">ces deux propriétés relient les même couples sujets objets </w:t>
-      </w:r>
-      <w:r>
-        <w:t>(régle 7)</w:t>
-      </w:r>
-    </w:p>
-    <w:p>
-      <w:r>
-        <w:t>(régle 8)</w:t>
-      </w:r>
-    </w:p>
-    <w:p>
-      <w:r>
-        <w:t>si une ressource prend un type qui lui meme est une sous classe alors lui attribuer la sous classe et la classe (régle 9)</w:t>
-      </w:r>
-    </w:p>
-    <w:p>
-      <w:r>
-        <w:t>toute classe est sous classe d'elle même (régle 10)</w:t>
-      </w:r>
-    </w:p>
-    <w:p>
-      <w:r>
-        <w:t>identifier sous classes sur 3 étages et donner subclassof entre 1er et troisieme (régle 11)</w:t>
-      </w:r>
-    </w:p>
+        <w:t xml:space="preserve">un </w:t>
+      </w:r>
+      <w:r>
+        <w:t xml:space="preserve">des types donc </w:t>
+      </w:r>
+      <w:r>
+        <w:t>activer rdfs ou pas donne le même résultat</w:t>
+      </w:r>
+      <w:r>
+        <w:t>.</w:t>
+      </w:r>
+    </w:p>
+    <w:p>
+      <w:r>
+        <w:t>Cela se remarque bien avec les queries de 21 à 2</w:t>
+      </w:r>
+      <w:r>
+        <w:t>4</w:t>
+      </w:r>
+      <w:r>
+        <w:t xml:space="preserve"> avec </w:t>
+      </w:r>
+      <w:r>
+        <w:t>G</w:t>
+      </w:r>
+      <w:r>
+        <w:t>aston qui lui si on lui donne un type autre que Researcher on ne trouve aucun résultat (si rdfs desactivé) à part pour Man</w:t>
+      </w:r>
+      <w:r>
+        <w:t xml:space="preserve">. On rectifie avec les construct </w:t>
+      </w:r>
+      <w:r>
+        <w:t>14 et 15</w:t>
+      </w:r>
+      <w:r>
+        <w:t xml:space="preserve"> (comme régles 11 et 9).</w:t>
+      </w:r>
+    </w:p>
+    <w:p>
+      <w:r>
+        <w:t>C’est aussi confirmé par les queries de 25 à 28 avec David qui sort pour les types researcher et Person</w:t>
+      </w:r>
+      <w:r>
+        <w:t>. On rectifie avec les construct de</w:t>
+      </w:r>
+      <w:r>
+        <w:t xml:space="preserve"> 16</w:t>
+      </w:r>
+      <w:r>
+        <w:t xml:space="preserve"> </w:t>
+      </w:r>
+      <w:r>
+        <w:t>et 17</w:t>
+      </w:r>
+      <w:r>
+        <w:t xml:space="preserve"> (comme régles 11 et 9).</w:t>
+      </w:r>
+    </w:p>
+    <w:p>
+      <w:r>
+        <w:t xml:space="preserve">Enfin nous avons ajoutés des constructs afin de rajouter des informations au graph </w:t>
+      </w:r>
+    </w:p>
+    <w:p>
+      <w:r>
+        <w:t xml:space="preserve">Construct 18 : </w:t>
+      </w:r>
+      <w:r>
+        <w:t>Toute personne qui a u</w:t>
+      </w:r>
+      <w:r>
+        <w:t>n parent a pour autre parent l’époux du premier.</w:t>
+      </w:r>
+    </w:p>
+    <w:p>
+      <w:pPr>
+        <w:rPr>
+          <w:lang w:val="en-US"/>
+        </w:rPr>
+      </w:pPr>
+      <w:r>
+        <w:rPr>
+          <w:lang w:val="en-US"/>
+        </w:rPr>
+        <w:t>Si x hasMother ou hasFather y et z hasSpouse x alors x hasFather y.</w:t>
+      </w:r>
+    </w:p>
+    <w:p>
+      <w:r>
+        <w:t xml:space="preserve">Construct n19 : </w:t>
+      </w:r>
+      <w:r>
+        <w:t>Tout ami ou epoux d’un ami est aussi mon ami.</w:t>
+      </w:r>
+    </w:p>
+    <w:p>
+      <w:r>
+        <w:t xml:space="preserve">Si x hasfriend y et y hasfriend ou hasSpouse z alors x hasfriend z ( à peu près comme régle 7). </w:t>
+      </w:r>
+    </w:p>
+    <w:p>
+      <w:r>
+        <w:lastRenderedPageBreak/>
+        <w:t xml:space="preserve">Construct n 20 : </w:t>
+      </w:r>
+      <w:r>
+        <w:t>Creer type adulte si &gt;18</w:t>
+      </w:r>
+      <w:r>
+        <w:t>.</w:t>
+      </w:r>
+    </w:p>
+    <w:p>
+      <w:r>
+        <w:t>Construct n 21 : Pour être</w:t>
+      </w:r>
+      <w:r>
+        <w:t xml:space="preserve"> un epoux(se) il faut être un ami</w:t>
+      </w:r>
+    </w:p>
+    <w:p>
+      <w:pPr>
+        <w:rPr>
+          <w:i/>
+          <w:iCs/>
+        </w:rPr>
+      </w:pPr>
+      <w:r>
+        <w:rPr>
+          <w:i/>
+          <w:iCs/>
+        </w:rPr>
+        <w:t>(Disclaimer : ceci sont des exemples et ne réprensentent pas forcément la réalité)</w:t>
+      </w:r>
+    </w:p>
+    <w:p/>
     <w:sectPr>
       <w:pgSz w:w="11906" w:h="16838"/>
       <w:pgMar w:top="1417" w:right="1417" w:bottom="1417" w:left="1417" w:header="708" w:footer="708" w:gutter="0"/>

</xml_diff>